<commit_message>
done 8th and 9th practical works
</commit_message>
<xml_diff>
--- a/tools/computer_science/report_generator/hermits_works/7th_practical/generated.docx
+++ b/tools/computer_science/report_generator/hermits_works/7th_practical/generated.docx
@@ -37,7 +37,7 @@
                 <w:lang w:eastAsia="ru-RU"/>
               </w:rPr>
               <w:drawing>
-                <wp:inline distT="0" distB="0" distL="0" distR="0" wp14:anchorId="11526AD9" wp14:editId="21D9CADE">
+                <wp:inline distT="0" distB="0" distL="0" distR="0" wp14:anchorId="32CD718B" wp14:editId="0E89A7DB">
                   <wp:extent cx="952500" cy="1066800"/>
                   <wp:effectExtent l="0" t="0" r="0" b="0"/>
                   <wp:docPr id="1" name="image1.png"/>
@@ -302,7 +302,7 @@
         <mc:AlternateContent>
           <mc:Choice Requires="wps">
             <w:drawing>
-              <wp:anchor distT="0" distB="0" distL="114300" distR="114300" simplePos="0" relativeHeight="251660288" behindDoc="1" locked="0" layoutInCell="1" allowOverlap="1" wp14:anchorId="3B487DCA" wp14:editId="670E91BC">
+              <wp:anchor distT="0" distB="0" distL="114300" distR="114300" simplePos="0" relativeHeight="251660288" behindDoc="1" locked="0" layoutInCell="1" allowOverlap="1" wp14:anchorId="51F9458A" wp14:editId="62ED95D3">
                 <wp:simplePos x="0" y="0"/>
                 <wp:positionH relativeFrom="page">
                   <wp:posOffset>1154430</wp:posOffset>
@@ -538,14 +538,14 @@
         <w:ind w:firstLine="0"/>
         <w:jc w:val="center"/>
         <w:rPr>
-          <w:sz w:val="36"/>
-          <w:szCs w:val="36"/>
+          <w:sz w:val="32"/>
+          <w:szCs w:val="32"/>
         </w:rPr>
       </w:pPr>
       <w:r>
         <w:rPr>
-          <w:sz w:val="36"/>
-          <w:szCs w:val="36"/>
+          <w:sz w:val="32"/>
+          <w:szCs w:val="32"/>
         </w:rPr>
         <w:t>Реализация заданной логической функции от четырех переменных на дешифраторах 4-16, 3-8 и 2-4.</w:t>
       </w:r>
@@ -907,7 +907,6 @@
                 <w:sz w:val="20"/>
               </w:rPr>
             </w:pPr>
-            <w:proofErr w:type="gramStart"/>
             <w:r>
               <w:rPr>
                 <w:sz w:val="20"/>
@@ -921,7 +920,6 @@
               </w:rPr>
               <w:t xml:space="preserve">  </w:t>
             </w:r>
-            <w:proofErr w:type="gramEnd"/>
             <w:r>
               <w:rPr>
                 <w:spacing w:val="49"/>
@@ -1090,7 +1088,6 @@
                 <w:sz w:val="20"/>
               </w:rPr>
             </w:pPr>
-            <w:proofErr w:type="gramStart"/>
             <w:r>
               <w:rPr>
                 <w:sz w:val="20"/>
@@ -1102,15 +1099,7 @@
                 <w:sz w:val="20"/>
                 <w:u w:val="single"/>
               </w:rPr>
-              <w:t xml:space="preserve">  </w:t>
-            </w:r>
-            <w:proofErr w:type="gramEnd"/>
-            <w:r>
-              <w:rPr>
-                <w:sz w:val="20"/>
-                <w:u w:val="single"/>
-              </w:rPr>
-              <w:t xml:space="preserve">  </w:t>
+              <w:t xml:space="preserve">    </w:t>
             </w:r>
             <w:r>
               <w:rPr>
@@ -1373,20 +1362,12 @@
         <w:jc w:val="center"/>
       </w:pPr>
       <w:bookmarkStart w:id="1" w:name="1__постановка_задачи_и_персона"/>
-      <w:proofErr w:type="gramStart"/>
       <w:r>
         <w:rPr>
           <w:b/>
         </w:rPr>
         <w:lastRenderedPageBreak/>
-        <w:t>1  ПОСТАНОВКА</w:t>
-      </w:r>
-      <w:proofErr w:type="gramEnd"/>
-      <w:r>
-        <w:rPr>
-          <w:b/>
-        </w:rPr>
-        <w:t xml:space="preserve"> ЗАДАЧИ И ПЕРСОНАЛЬНЫЙ ВАРИАНТ </w:t>
+        <w:t xml:space="preserve">1  ПОСТАНОВКА ЗАДАЧИ И ПЕРСОНАЛЬНЫЙ ВАРИАНТ </w:t>
       </w:r>
       <w:bookmarkEnd w:id="1"/>
     </w:p>
@@ -1499,20 +1480,12 @@
         <w:jc w:val="center"/>
       </w:pPr>
       <w:bookmarkStart w:id="2" w:name="2__восстановленная_таблица_ист"/>
-      <w:proofErr w:type="gramStart"/>
       <w:r>
         <w:rPr>
           <w:b/>
         </w:rPr>
         <w:lastRenderedPageBreak/>
-        <w:t>2  ВОССТАНОВЛЕННАЯ</w:t>
-      </w:r>
-      <w:proofErr w:type="gramEnd"/>
-      <w:r>
-        <w:rPr>
-          <w:b/>
-        </w:rPr>
-        <w:t xml:space="preserve"> ТАБЛИЦА ИСТИННОСТИ </w:t>
+        <w:t xml:space="preserve">2  ВОССТАНОВЛЕННАЯ ТАБЛИЦА ИСТИННОСТИ </w:t>
       </w:r>
       <w:bookmarkEnd w:id="2"/>
     </w:p>
@@ -1526,12 +1499,6 @@
       <w:r>
         <w:t>истинности будет получена таблица 1.</w:t>
       </w:r>
-    </w:p>
-    <w:p>
-      <w:pPr>
-        <w:spacing w:line="360" w:lineRule="auto"/>
-        <w:jc w:val="left"/>
-      </w:pPr>
     </w:p>
     <w:p>
       <w:pPr>
@@ -1577,6 +1544,9 @@
               <w:jc w:val="center"/>
             </w:pPr>
             <w:r>
+              <w:rPr>
+                <w:b/>
+              </w:rPr>
               <w:t>a</w:t>
             </w:r>
           </w:p>
@@ -1593,6 +1563,9 @@
               <w:jc w:val="center"/>
             </w:pPr>
             <w:r>
+              <w:rPr>
+                <w:b/>
+              </w:rPr>
               <w:t>b</w:t>
             </w:r>
           </w:p>
@@ -1609,6 +1582,9 @@
               <w:jc w:val="center"/>
             </w:pPr>
             <w:r>
+              <w:rPr>
+                <w:b/>
+              </w:rPr>
               <w:t>c</w:t>
             </w:r>
           </w:p>
@@ -1625,6 +1601,9 @@
               <w:jc w:val="center"/>
             </w:pPr>
             <w:r>
+              <w:rPr>
+                <w:b/>
+              </w:rPr>
               <w:t>d</w:t>
             </w:r>
           </w:p>
@@ -1641,6 +1620,9 @@
               <w:jc w:val="center"/>
             </w:pPr>
             <w:r>
+              <w:rPr>
+                <w:b/>
+              </w:rPr>
               <w:t>F</w:t>
             </w:r>
           </w:p>
@@ -3030,6 +3012,12 @@
       </w:pPr>
     </w:p>
     <w:p>
+      <w:pPr>
+        <w:spacing w:line="360" w:lineRule="auto"/>
+        <w:jc w:val="left"/>
+      </w:pPr>
+    </w:p>
+    <w:p>
       <w:r>
         <w:br w:type="page"/>
       </w:r>
@@ -3041,20 +3029,12 @@
         <w:jc w:val="center"/>
       </w:pPr>
       <w:bookmarkStart w:id="3" w:name="3__схемы,_реализующие_логическ"/>
-      <w:proofErr w:type="gramStart"/>
       <w:r>
         <w:rPr>
           <w:b/>
         </w:rPr>
         <w:lastRenderedPageBreak/>
-        <w:t>3  СХЕМЫ</w:t>
-      </w:r>
-      <w:proofErr w:type="gramEnd"/>
-      <w:r>
-        <w:rPr>
-          <w:b/>
-        </w:rPr>
-        <w:t xml:space="preserve">, РЕАЛИЗУЮЩИЕ ЛОГИЧЕСКУЮ ФУНКЦИЮ НА ДЕШИФРАТОРАХ ТРЕБУЕМЫМИ СПОСОБАМИ </w:t>
+        <w:t xml:space="preserve">3  СХЕМЫ, РЕАЛИЗУЮЩИЕ ЛОГИЧЕСКУЮ ФУНКЦИЮ НА ДЕШИФРАТОРАХ ТРЕБУЕМЫМИ СПОСОБАМИ </w:t>
       </w:r>
       <w:bookmarkEnd w:id="3"/>
     </w:p>
@@ -3087,7 +3067,7 @@
           <w:sz w:val="24"/>
         </w:rPr>
         <w:drawing>
-          <wp:inline distT="0" distB="0" distL="0" distR="0" wp14:anchorId="34F9D3F5" wp14:editId="6F451EBD">
+          <wp:inline distT="0" distB="0" distL="0" distR="0" wp14:anchorId="4F999F8F" wp14:editId="538B1DF8">
             <wp:extent cx="5760000" cy="3283998"/>
             <wp:effectExtent l="0" t="0" r="0" b="0"/>
             <wp:docPr id="13" name="Picture 13"/>
@@ -3162,15 +3142,7 @@
         <w:t xml:space="preserve"> меньше количества значений логической функции, поэтому нам потребуется разместить на рабочей области лабораторного комплекса два дешифратора 3-8. Подадим значения трех младших переменных функции на адресные входы обоих дешифраторов: младшую переменную «d»</w:t>
       </w:r>
       <w:r>
-        <w:t xml:space="preserve"> - на младший адресный вход, старшую переменную «b» - на старший адресный вход, </w:t>
-      </w:r>
-      <w:proofErr w:type="gramStart"/>
-      <w:r>
-        <w:t>перемен-ную</w:t>
-      </w:r>
-      <w:proofErr w:type="gramEnd"/>
-      <w:r>
-        <w:t xml:space="preserve"> «с» - аналогично.</w:t>
+        <w:t xml:space="preserve"> - на младший адресный вход, старшую переменную «b» - на старший адресный вход, перемен-ную «с» - аналогично.</w:t>
       </w:r>
     </w:p>
     <w:p>
@@ -3208,7 +3180,7 @@
         </w:rPr>
         <w:lastRenderedPageBreak/>
         <w:drawing>
-          <wp:inline distT="0" distB="0" distL="0" distR="0" wp14:anchorId="49B93677" wp14:editId="616B4C2B">
+          <wp:inline distT="0" distB="0" distL="0" distR="0" wp14:anchorId="1B0997F3" wp14:editId="5A170B7C">
             <wp:extent cx="5760000" cy="4887273"/>
             <wp:effectExtent l="0" t="0" r="0" b="0"/>
             <wp:docPr id="14" name="Picture 14"/>
@@ -3284,7 +3256,7 @@
         </w:rPr>
         <w:lastRenderedPageBreak/>
         <w:drawing>
-          <wp:inline distT="0" distB="0" distL="0" distR="0" wp14:anchorId="6C55FEC3" wp14:editId="3A1B6352">
+          <wp:inline distT="0" distB="0" distL="0" distR="0" wp14:anchorId="41207574" wp14:editId="1546C214">
             <wp:extent cx="5760000" cy="3283998"/>
             <wp:effectExtent l="0" t="0" r="0" b="0"/>
             <wp:docPr id="15" name="Picture 15"/>
@@ -3379,7 +3351,7 @@
         </w:rPr>
         <w:lastRenderedPageBreak/>
         <w:drawing>
-          <wp:inline distT="0" distB="0" distL="0" distR="0" wp14:anchorId="47BE0A98" wp14:editId="60A93FD6">
+          <wp:inline distT="0" distB="0" distL="0" distR="0" wp14:anchorId="5690320F" wp14:editId="74DD5D83">
             <wp:extent cx="5760000" cy="4887273"/>
             <wp:effectExtent l="0" t="0" r="0" b="0"/>
             <wp:docPr id="16" name="Picture 16"/>
@@ -3463,7 +3435,7 @@
         </w:rPr>
         <w:lastRenderedPageBreak/>
         <w:drawing>
-          <wp:inline distT="0" distB="0" distL="0" distR="0" wp14:anchorId="5802CDAE" wp14:editId="7E997D59">
+          <wp:inline distT="0" distB="0" distL="0" distR="0" wp14:anchorId="6B59524A" wp14:editId="5CB6C9B5">
             <wp:extent cx="5760000" cy="3283998"/>
             <wp:effectExtent l="0" t="0" r="0" b="0"/>
             <wp:docPr id="17" name="Picture 17"/>
@@ -3538,20 +3510,12 @@
         <w:jc w:val="center"/>
       </w:pPr>
       <w:bookmarkStart w:id="4" w:name="4__заключение_"/>
-      <w:proofErr w:type="gramStart"/>
       <w:r>
         <w:rPr>
           <w:b/>
         </w:rPr>
         <w:lastRenderedPageBreak/>
-        <w:t>4  ЗАКЛЮЧЕНИЕ</w:t>
-      </w:r>
-      <w:proofErr w:type="gramEnd"/>
-      <w:r>
-        <w:rPr>
-          <w:b/>
-        </w:rPr>
-        <w:t xml:space="preserve"> </w:t>
+        <w:t xml:space="preserve">4  ЗАКЛЮЧЕНИЕ </w:t>
       </w:r>
       <w:bookmarkEnd w:id="4"/>
     </w:p>
@@ -3563,10 +3527,10 @@
         <w:t>В ходе практической работы была восстановлена таблица истинности ф</w:t>
       </w:r>
       <w:r>
-        <w:t>ункции по ее записи в 16-теричной векторной форме. По таблице истинности в лабораторном комплексе реализована логическая функця на дешифраторах тремя способами: используя дешифратор 4-16 и одну дополнительную схему «или», используя два дешифратора 3-8 и не</w:t>
-      </w:r>
-      <w:r>
-        <w:t>обходимую дополнительную логику, используя пять дешифраторов 2-4 и одну дополнительную схему «или».</w:t>
+        <w:t>ункции по ее записи в 16-теричной векторной форме. По таблице истинности в лабораторном комплексе реализована логическая функция на дешифраторах тремя способами: используя дешифратор 4-16 и одну дополнительную схему «или», используя два дешифратора 3-8 и н</w:t>
+      </w:r>
+      <w:r>
+        <w:t>еобходимую дополнительную логику, используя пять дешифраторов 2-4 и одну дополнительную схему «или».</w:t>
       </w:r>
     </w:p>
     <w:p>
@@ -3587,20 +3551,12 @@
         <w:jc w:val="center"/>
       </w:pPr>
       <w:bookmarkStart w:id="5" w:name="5__список_информационных_источ"/>
-      <w:proofErr w:type="gramStart"/>
       <w:r>
         <w:rPr>
           <w:b/>
         </w:rPr>
         <w:lastRenderedPageBreak/>
-        <w:t>5  СПИСОК</w:t>
-      </w:r>
-      <w:proofErr w:type="gramEnd"/>
-      <w:r>
-        <w:rPr>
-          <w:b/>
-        </w:rPr>
-        <w:t xml:space="preserve"> ИНФОРМАЦИОННЫХ ИСТОЧНИКОВ </w:t>
+        <w:t xml:space="preserve">5  СПИСОК ИНФОРМАЦИОННЫХ ИСТОЧНИКОВ </w:t>
       </w:r>
       <w:bookmarkEnd w:id="5"/>
     </w:p>
@@ -3609,11 +3565,7 @@
         <w:spacing w:line="360" w:lineRule="auto"/>
       </w:pPr>
       <w:r>
-        <w:t>1.</w:t>
-      </w:r>
-      <w:r>
-        <w:tab/>
-        <w:t>Норица В.М., Смирнов С.С. Лекции по информатике для 1-ого курса института ИТ.</w:t>
+        <w:t>1. Норица В.М., Смирнов С.С. Лекции по информатике для 1-ого курса института ИТ.</w:t>
       </w:r>
     </w:p>
     <w:p>
@@ -3621,14 +3573,10 @@
         <w:spacing w:line="360" w:lineRule="auto"/>
       </w:pPr>
       <w:r>
-        <w:t>2.</w:t>
-      </w:r>
-      <w:r>
-        <w:tab/>
-        <w:t>Смирнов С.С., Карпов Д.А. Информ</w:t>
-      </w:r>
-      <w:r>
-        <w:t>атика: Методические указания по выполнению практических работ / С.С. Смирнов, Д.А. Карпов—М., МИРЭА —Российскийтехноло-гический университет, 2020. –102с.</w:t>
+        <w:t>2. Смирнов С.С., Карпов Д.А. Инфор</w:t>
+      </w:r>
+      <w:r>
+        <w:t>матика: Методические указания по выполнению практических работ / С.С. Смирнов, Д.А. Карпов – М., МИРЭА – Российский технологический университет, 2020. – 102с.</w:t>
       </w:r>
     </w:p>
     <w:p>

</xml_diff>